<commit_message>
updated version of the help page notes
</commit_message>
<xml_diff>
--- a/doc/help_and_testing/Help.docx
+++ b/doc/help_and_testing/Help.docx
@@ -80,21 +80,6 @@
           <w:sz w:val="28"/>
           <w:szCs w:val="28"/>
         </w:rPr>
-        <w:t>How to get java</w:t>
-      </w:r>
-    </w:p>
-    <w:p>
-      <w:pPr>
-        <w:rPr>
-          <w:sz w:val="28"/>
-          <w:szCs w:val="28"/>
-        </w:rPr>
-      </w:pPr>
-      <w:r>
-        <w:rPr>
-          <w:sz w:val="28"/>
-          <w:szCs w:val="28"/>
-        </w:rPr>
         <w:t>How to vote</w:t>
       </w:r>
     </w:p>
@@ -192,6 +177,51 @@
           <w:szCs w:val="28"/>
         </w:rPr>
         <w:t>What everything on the page is</w:t>
+      </w:r>
+    </w:p>
+    <w:p>
+      <w:pPr>
+        <w:rPr>
+          <w:sz w:val="28"/>
+          <w:szCs w:val="28"/>
+        </w:rPr>
+      </w:pPr>
+      <w:r>
+        <w:rPr>
+          <w:sz w:val="28"/>
+          <w:szCs w:val="28"/>
+        </w:rPr>
+        <w:t>Chat is too big (change resolution)</w:t>
+      </w:r>
+    </w:p>
+    <w:p>
+      <w:pPr>
+        <w:rPr>
+          <w:sz w:val="28"/>
+          <w:szCs w:val="28"/>
+        </w:rPr>
+      </w:pPr>
+      <w:r>
+        <w:rPr>
+          <w:sz w:val="28"/>
+          <w:szCs w:val="28"/>
+        </w:rPr>
+        <w:t>Chat going slow (clear cache and cookies)</w:t>
+      </w:r>
+    </w:p>
+    <w:p>
+      <w:pPr>
+        <w:rPr>
+          <w:sz w:val="28"/>
+          <w:szCs w:val="28"/>
+        </w:rPr>
+      </w:pPr>
+      <w:r>
+        <w:rPr>
+          <w:sz w:val="28"/>
+          <w:szCs w:val="28"/>
+        </w:rPr>
+        <w:t>What everything is.</w:t>
       </w:r>
     </w:p>
     <w:p>
@@ -429,6 +459,7 @@
           <w:szCs w:val="28"/>
         </w:rPr>
       </w:pPr>
+      <w:proofErr w:type="gramStart"/>
       <w:r>
         <w:rPr>
           <w:sz w:val="28"/>
@@ -436,6 +467,159 @@
         </w:rPr>
         <w:t>How to log out.</w:t>
       </w:r>
+      <w:proofErr w:type="gramEnd"/>
+    </w:p>
+    <w:p>
+      <w:pPr>
+        <w:rPr>
+          <w:sz w:val="28"/>
+          <w:szCs w:val="28"/>
+        </w:rPr>
+      </w:pPr>
+    </w:p>
+    <w:p>
+      <w:pPr>
+        <w:rPr>
+          <w:b/>
+          <w:sz w:val="28"/>
+          <w:szCs w:val="28"/>
+        </w:rPr>
+      </w:pPr>
+      <w:r>
+        <w:rPr>
+          <w:b/>
+          <w:sz w:val="28"/>
+          <w:szCs w:val="28"/>
+        </w:rPr>
+        <w:t>Account</w:t>
+      </w:r>
+    </w:p>
+    <w:p>
+      <w:pPr>
+        <w:rPr>
+          <w:b/>
+          <w:sz w:val="28"/>
+          <w:szCs w:val="28"/>
+        </w:rPr>
+      </w:pPr>
+    </w:p>
+    <w:p>
+      <w:pPr>
+        <w:rPr>
+          <w:sz w:val="28"/>
+          <w:szCs w:val="28"/>
+        </w:rPr>
+      </w:pPr>
+      <w:r>
+        <w:rPr>
+          <w:sz w:val="28"/>
+          <w:szCs w:val="28"/>
+        </w:rPr>
+        <w:t>Can’t log in</w:t>
+      </w:r>
+    </w:p>
+    <w:p>
+      <w:pPr>
+        <w:rPr>
+          <w:sz w:val="28"/>
+          <w:szCs w:val="28"/>
+        </w:rPr>
+      </w:pPr>
+      <w:r>
+        <w:rPr>
+          <w:sz w:val="28"/>
+          <w:szCs w:val="28"/>
+        </w:rPr>
+        <w:t>Find confirmation email</w:t>
+      </w:r>
+    </w:p>
+    <w:p>
+      <w:pPr>
+        <w:rPr>
+          <w:sz w:val="28"/>
+          <w:szCs w:val="28"/>
+        </w:rPr>
+      </w:pPr>
+      <w:proofErr w:type="gramStart"/>
+      <w:r>
+        <w:rPr>
+          <w:sz w:val="28"/>
+          <w:szCs w:val="28"/>
+        </w:rPr>
+        <w:t>Cant</w:t>
+      </w:r>
+      <w:proofErr w:type="gramEnd"/>
+      <w:r>
+        <w:rPr>
+          <w:sz w:val="28"/>
+          <w:szCs w:val="28"/>
+        </w:rPr>
+        <w:t xml:space="preserve"> remember </w:t>
+      </w:r>
+      <w:r>
+        <w:rPr>
+          <w:sz w:val="28"/>
+          <w:szCs w:val="28"/>
+        </w:rPr>
+        <w:t>account details</w:t>
+      </w:r>
+    </w:p>
+    <w:p>
+      <w:pPr>
+        <w:rPr>
+          <w:sz w:val="28"/>
+          <w:szCs w:val="28"/>
+        </w:rPr>
+      </w:pPr>
+      <w:proofErr w:type="gramStart"/>
+      <w:r>
+        <w:rPr>
+          <w:sz w:val="28"/>
+          <w:szCs w:val="28"/>
+        </w:rPr>
+        <w:t>Wont</w:t>
+      </w:r>
+      <w:proofErr w:type="gramEnd"/>
+      <w:r>
+        <w:rPr>
+          <w:sz w:val="28"/>
+          <w:szCs w:val="28"/>
+        </w:rPr>
+        <w:t xml:space="preserve"> let me use a name (pick another name)</w:t>
+      </w:r>
+    </w:p>
+    <w:p>
+      <w:pPr>
+        <w:rPr>
+          <w:sz w:val="28"/>
+          <w:szCs w:val="28"/>
+        </w:rPr>
+      </w:pPr>
+    </w:p>
+    <w:p>
+      <w:pPr>
+        <w:rPr>
+          <w:sz w:val="28"/>
+          <w:szCs w:val="28"/>
+        </w:rPr>
+      </w:pPr>
+    </w:p>
+    <w:p>
+      <w:pPr>
+        <w:rPr>
+          <w:sz w:val="28"/>
+          <w:szCs w:val="28"/>
+        </w:rPr>
+      </w:pPr>
+      <w:proofErr w:type="gramStart"/>
+      <w:r>
+        <w:rPr>
+          <w:sz w:val="28"/>
+          <w:szCs w:val="28"/>
+        </w:rPr>
+        <w:t>If still need help contact us.</w:t>
+      </w:r>
+      <w:proofErr w:type="gramEnd"/>
     </w:p>
     <w:p>
       <w:pPr>

</xml_diff>